<commit_message>
Initial commit - TEAI Platform backend
</commit_message>
<xml_diff>
--- a/ChatbotStartingTheDesign.docx
+++ b/ChatbotStartingTheDesign.docx
@@ -372,7 +372,197 @@
         <w:ind w:left="1440"/>
       </w:pPr>
       <w:r>
-        <w:t xml:space="preserve">   </w:t>
+        <w:t xml:space="preserve">   |</w:t>
+      </w:r>
+    </w:p>
+    <w:p>
+      <w:pPr>
+        <w:spacing w:after="0"/>
+        <w:ind w:left="1440"/>
+      </w:pPr>
+      <w:r>
+        <w:t xml:space="preserve">   v</w:t>
+      </w:r>
+    </w:p>
+    <w:p>
+      <w:pPr>
+        <w:spacing w:after="0"/>
+        <w:ind w:left="1440"/>
+      </w:pPr>
+      <w:r>
+        <w:t>[Client-side Link / CTA Page]</w:t>
+      </w:r>
+    </w:p>
+    <w:p>
+      <w:pPr>
+        <w:spacing w:after="0"/>
+      </w:pPr>
+    </w:p>
+    <w:p>
+      <w:pPr>
+        <w:spacing w:after="0"/>
+      </w:pPr>
+    </w:p>
+    <w:p>
+      <w:pPr>
+        <w:spacing w:after="0"/>
+      </w:pPr>
+      <w:r>
+        <w:t xml:space="preserve">Lane B </w:t>
+      </w:r>
+      <w:r>
+        <w:rPr>
+          <w:u w:val="single"/>
+        </w:rPr>
+        <w:t>Channel &amp; Ingress</w:t>
+      </w:r>
+      <w:r>
+        <w:t xml:space="preserve"> (</w:t>
+      </w:r>
+      <w:r>
+        <w:rPr>
+          <w:b/>
+          <w:bCs/>
+        </w:rPr>
+        <w:t>Azure edge</w:t>
+      </w:r>
+      <w:r>
+        <w:t>)</w:t>
+      </w:r>
+    </w:p>
+    <w:p>
+      <w:pPr>
+        <w:spacing w:after="0"/>
+      </w:pPr>
+    </w:p>
+    <w:p>
+      <w:pPr>
+        <w:spacing w:after="0"/>
+        <w:ind w:left="1440"/>
+      </w:pPr>
+      <w:r>
+        <w:t xml:space="preserve">[Channel Adapter: </w:t>
+      </w:r>
+      <w:r>
+        <w:rPr>
+          <w:b/>
+          <w:bCs/>
+        </w:rPr>
+        <w:t>FB/LI/etc</w:t>
+      </w:r>
+      <w:r>
+        <w:t>] -&gt; [Ingress Function]</w:t>
+      </w:r>
+    </w:p>
+    <w:p>
+      <w:pPr>
+        <w:spacing w:after="0"/>
+        <w:ind w:left="1440"/>
+      </w:pPr>
+      <w:r>
+        <w:t xml:space="preserve">   v</w:t>
+      </w:r>
+    </w:p>
+    <w:p>
+      <w:pPr>
+        <w:spacing w:after="0"/>
+        <w:ind w:left="1440"/>
+      </w:pPr>
+      <w:r>
+        <w:t xml:space="preserve">[Ingress </w:t>
+      </w:r>
+      <w:r>
+        <w:rPr>
+          <w:b/>
+          <w:bCs/>
+        </w:rPr>
+        <w:t>Queue</w:t>
+      </w:r>
+      <w:r>
+        <w:t xml:space="preserve"> / </w:t>
+      </w:r>
+      <w:r>
+        <w:rPr>
+          <w:b/>
+          <w:bCs/>
+        </w:rPr>
+        <w:t>Topic</w:t>
+      </w:r>
+      <w:r>
+        <w:t xml:space="preserve"> (</w:t>
+      </w:r>
+      <w:r>
+        <w:rPr>
+          <w:b/>
+          <w:bCs/>
+        </w:rPr>
+        <w:t>Service Bus</w:t>
+      </w:r>
+      <w:r>
+        <w:t>)]</w:t>
+      </w:r>
+    </w:p>
+    <w:p>
+      <w:pPr>
+        <w:spacing w:after="0"/>
+      </w:pPr>
+    </w:p>
+    <w:p>
+      <w:pPr>
+        <w:spacing w:after="0"/>
+      </w:pPr>
+    </w:p>
+    <w:p>
+      <w:pPr>
+        <w:spacing w:after="0"/>
+      </w:pPr>
+      <w:r>
+        <w:t xml:space="preserve">Lane C </w:t>
+      </w:r>
+      <w:r>
+        <w:rPr>
+          <w:u w:val="single"/>
+        </w:rPr>
+        <w:t>Flow Engine Core</w:t>
+      </w:r>
+      <w:r>
+        <w:t xml:space="preserve"> (</w:t>
+      </w:r>
+      <w:r>
+        <w:rPr>
+          <w:b/>
+          <w:bCs/>
+        </w:rPr>
+        <w:t>Azure</w:t>
+      </w:r>
+      <w:r>
+        <w:t>)</w:t>
+      </w:r>
+    </w:p>
+    <w:p>
+      <w:pPr>
+        <w:spacing w:after="0"/>
+      </w:pPr>
+    </w:p>
+    <w:p>
+      <w:pPr>
+        <w:spacing w:after="0"/>
+        <w:ind w:left="1440"/>
+      </w:pPr>
+      <w:r>
+        <w:t>[Flow Runner Function] &lt;-&gt; [Flow Engine Library]</w:t>
+      </w:r>
+    </w:p>
+    <w:p>
+      <w:pPr>
+        <w:spacing w:after="0"/>
+        <w:ind w:left="1440"/>
+      </w:pPr>
+      <w:r>
+        <w:t xml:space="preserve">   | </w:t>
+      </w:r>
+      <w:r>
+        <w:t xml:space="preserve">                              </w:t>
       </w:r>
       <w:r>
         <w:t>|</w:t>
@@ -384,7 +574,10 @@
         <w:ind w:left="1440"/>
       </w:pPr>
       <w:r>
-        <w:t xml:space="preserve">   </w:t>
+        <w:t xml:space="preserve">   v </w:t>
+      </w:r>
+      <w:r>
+        <w:t xml:space="preserve">                              </w:t>
       </w:r>
       <w:r>
         <w:t>v</w:t>
@@ -396,212 +589,7 @@
         <w:ind w:left="1440"/>
       </w:pPr>
       <w:r>
-        <w:t>[Client-side Link / CTA Page]</w:t>
-      </w:r>
-    </w:p>
-    <w:p>
-      <w:pPr>
-        <w:spacing w:after="0"/>
-      </w:pPr>
-    </w:p>
-    <w:p>
-      <w:pPr>
-        <w:spacing w:after="0"/>
-      </w:pPr>
-    </w:p>
-    <w:p>
-      <w:pPr>
-        <w:spacing w:after="0"/>
-      </w:pPr>
-      <w:r>
-        <w:t xml:space="preserve">Lane B </w:t>
-      </w:r>
-      <w:r>
-        <w:rPr>
-          <w:u w:val="single"/>
-        </w:rPr>
-        <w:t>Channel &amp; Ingress</w:t>
-      </w:r>
-      <w:r>
-        <w:t xml:space="preserve"> (</w:t>
-      </w:r>
-      <w:r>
-        <w:rPr>
-          <w:b/>
-          <w:bCs/>
-        </w:rPr>
-        <w:t>Azure edge</w:t>
-      </w:r>
-      <w:r>
-        <w:t>)</w:t>
-      </w:r>
-    </w:p>
-    <w:p>
-      <w:pPr>
-        <w:spacing w:after="0"/>
-      </w:pPr>
-    </w:p>
-    <w:p>
-      <w:pPr>
-        <w:spacing w:after="0"/>
-        <w:ind w:left="1440"/>
-      </w:pPr>
-      <w:r>
-        <w:t xml:space="preserve">[Channel Adapter: </w:t>
-      </w:r>
-      <w:r>
-        <w:rPr>
-          <w:b/>
-          <w:bCs/>
-        </w:rPr>
-        <w:t>FB/LI/etc</w:t>
-      </w:r>
-      <w:r>
-        <w:t>] -&gt; [Ingress Function]</w:t>
-      </w:r>
-    </w:p>
-    <w:p>
-      <w:pPr>
-        <w:spacing w:after="0"/>
-        <w:ind w:left="1440"/>
-      </w:pPr>
-      <w:r>
-        <w:t xml:space="preserve">   v</w:t>
-      </w:r>
-    </w:p>
-    <w:p>
-      <w:pPr>
-        <w:spacing w:after="0"/>
-        <w:ind w:left="1440"/>
-      </w:pPr>
-      <w:r>
-        <w:t xml:space="preserve">[Ingress </w:t>
-      </w:r>
-      <w:r>
-        <w:rPr>
-          <w:b/>
-          <w:bCs/>
-        </w:rPr>
-        <w:t>Queue</w:t>
-      </w:r>
-      <w:r>
-        <w:t xml:space="preserve"> / </w:t>
-      </w:r>
-      <w:r>
-        <w:rPr>
-          <w:b/>
-          <w:bCs/>
-        </w:rPr>
-        <w:t>Topic</w:t>
-      </w:r>
-      <w:r>
-        <w:t xml:space="preserve"> (</w:t>
-      </w:r>
-      <w:r>
-        <w:rPr>
-          <w:b/>
-          <w:bCs/>
-        </w:rPr>
-        <w:t>Service Bus</w:t>
-      </w:r>
-      <w:r>
-        <w:t>)]</w:t>
-      </w:r>
-    </w:p>
-    <w:p>
-      <w:pPr>
-        <w:spacing w:after="0"/>
-      </w:pPr>
-    </w:p>
-    <w:p>
-      <w:pPr>
-        <w:spacing w:after="0"/>
-      </w:pPr>
-    </w:p>
-    <w:p>
-      <w:pPr>
-        <w:spacing w:after="0"/>
-      </w:pPr>
-      <w:r>
-        <w:t xml:space="preserve">Lane C </w:t>
-      </w:r>
-      <w:r>
-        <w:rPr>
-          <w:u w:val="single"/>
-        </w:rPr>
-        <w:t>Flow Engine Core</w:t>
-      </w:r>
-      <w:r>
-        <w:t xml:space="preserve"> (</w:t>
-      </w:r>
-      <w:r>
-        <w:rPr>
-          <w:b/>
-          <w:bCs/>
-        </w:rPr>
-        <w:t>Azure</w:t>
-      </w:r>
-      <w:r>
-        <w:t>)</w:t>
-      </w:r>
-    </w:p>
-    <w:p>
-      <w:pPr>
-        <w:spacing w:after="0"/>
-      </w:pPr>
-    </w:p>
-    <w:p>
-      <w:pPr>
-        <w:spacing w:after="0"/>
-        <w:ind w:left="1440"/>
-      </w:pPr>
-      <w:r>
-        <w:t>[Flow Runner Function] &lt;-&gt; [Flow Engine Library]</w:t>
-      </w:r>
-    </w:p>
-    <w:p>
-      <w:pPr>
-        <w:spacing w:after="0"/>
-        <w:ind w:left="1440"/>
-      </w:pPr>
-      <w:r>
-        <w:t xml:space="preserve">   | </w:t>
-      </w:r>
-      <w:r>
-        <w:t xml:space="preserve">                              </w:t>
-      </w:r>
-      <w:r>
-        <w:t>|</w:t>
-      </w:r>
-    </w:p>
-    <w:p>
-      <w:pPr>
-        <w:spacing w:after="0"/>
-        <w:ind w:left="1440"/>
-      </w:pPr>
-      <w:r>
-        <w:t xml:space="preserve">   v </w:t>
-      </w:r>
-      <w:r>
-        <w:t xml:space="preserve">                              </w:t>
-      </w:r>
-      <w:r>
-        <w:t>v</w:t>
-      </w:r>
-    </w:p>
-    <w:p>
-      <w:pPr>
-        <w:spacing w:after="0"/>
-        <w:ind w:left="1440"/>
-      </w:pPr>
-      <w:r>
-        <w:t xml:space="preserve">[State Adapter] </w:t>
-      </w:r>
-      <w:r>
-        <w:t xml:space="preserve">           </w:t>
-      </w:r>
-      <w:r>
-        <w:t>[Flow Definition Store]</w:t>
+        <w:t>[State Adapter]            [Flow Definition Store]</w:t>
       </w:r>
     </w:p>
     <w:p>
@@ -1816,13 +1804,7 @@
         <w:ind w:left="360"/>
       </w:pPr>
       <w:r>
-        <w:t>I</w:t>
-      </w:r>
-      <w:r>
-        <w:t>e</w:t>
-      </w:r>
-      <w:r>
-        <w:t>ntitlementService</w:t>
+        <w:t>IentitlementService</w:t>
       </w:r>
     </w:p>
     <w:p>
@@ -1904,14 +1886,21 @@
           <w:numId w:val="10"/>
         </w:numPr>
         <w:spacing w:after="0"/>
-      </w:pPr>
-      <w:r>
+        <w:rPr>
+          <w:color w:val="EE0000"/>
+        </w:rPr>
+      </w:pPr>
+      <w:r>
+        <w:rPr>
+          <w:color w:val="EE0000"/>
+        </w:rPr>
         <w:t xml:space="preserve">One </w:t>
       </w:r>
       <w:r>
         <w:rPr>
           <w:b/>
           <w:bCs/>
+          <w:color w:val="EE0000"/>
         </w:rPr>
         <w:t xml:space="preserve">clear, simple, </w:t>
       </w:r>
@@ -1921,6 +1910,7 @@
           <w:bCs/>
           <w:i/>
           <w:iCs/>
+          <w:color w:val="EE0000"/>
         </w:rPr>
         <w:t>development</w:t>
       </w:r>
@@ -1928,6 +1918,7 @@
         <w:rPr>
           <w:b/>
           <w:bCs/>
+          <w:color w:val="EE0000"/>
         </w:rPr>
         <w:t xml:space="preserve"> diagram</w:t>
       </w:r>
@@ -1939,18 +1930,28 @@
           <w:numId w:val="10"/>
         </w:numPr>
         <w:spacing w:after="0"/>
-      </w:pPr>
-      <w:r>
+        <w:rPr>
+          <w:color w:val="EE0000"/>
+        </w:rPr>
+      </w:pPr>
+      <w:r>
+        <w:rPr>
+          <w:color w:val="EE0000"/>
+        </w:rPr>
         <w:t xml:space="preserve">Structured so it lines up with </w:t>
       </w:r>
       <w:r>
         <w:rPr>
           <w:b/>
           <w:bCs/>
+          <w:color w:val="EE0000"/>
         </w:rPr>
         <w:t>V-model</w:t>
       </w:r>
       <w:r>
+        <w:rPr>
+          <w:color w:val="EE0000"/>
+        </w:rPr>
         <w:t xml:space="preserve"> thinking</w:t>
       </w:r>
     </w:p>
@@ -1961,14 +1962,21 @@
           <w:numId w:val="10"/>
         </w:numPr>
         <w:spacing w:after="0"/>
-      </w:pPr>
-      <w:r>
+        <w:rPr>
+          <w:color w:val="EE0000"/>
+        </w:rPr>
+      </w:pPr>
+      <w:r>
+        <w:rPr>
+          <w:color w:val="EE0000"/>
+        </w:rPr>
         <w:t xml:space="preserve">Small enough that you can get a </w:t>
       </w:r>
       <w:r>
         <w:rPr>
           <w:b/>
           <w:bCs/>
+          <w:color w:val="EE0000"/>
         </w:rPr>
         <w:t>bare-bones slice running in days</w:t>
       </w:r>
@@ -1982,6 +1990,9 @@
         <w:spacing w:after="0"/>
       </w:pPr>
       <w:r>
+        <w:rPr>
+          <w:color w:val="EE0000"/>
+        </w:rPr>
         <w:t>Easy to extend without redrawing your life away</w:t>
       </w:r>
     </w:p>
@@ -2566,6 +2577,15 @@
         <w:t>Bottom (right side of V) – test levels</w:t>
       </w:r>
       <w:r>
+        <w:t xml:space="preserve">            </w:t>
+      </w:r>
+      <w:r>
+        <w:rPr>
+          <w:color w:val="00B050"/>
+        </w:rPr>
+        <w:t>VVVVVVVVVVVVVVVVVVVVVVVVVVVVVVVVVVVVVVVVVVVVVVVV</w:t>
+      </w:r>
+      <w:r>
         <w:br/>
         <w:t>Mapped to the same boxes:</w:t>
       </w:r>
@@ -3991,7 +4011,25 @@
         <w:t>test side</w:t>
       </w:r>
       <w:r>
-        <w:t>” (V-shape view)</w:t>
+        <w:t>” (</w:t>
+      </w:r>
+      <w:r>
+        <w:rPr>
+          <w:color w:val="00B050"/>
+        </w:rPr>
+        <w:t>V-shape view</w:t>
+      </w:r>
+      <w:r>
+        <w:t>)</w:t>
+      </w:r>
+      <w:r>
+        <w:t xml:space="preserve"> </w:t>
+      </w:r>
+      <w:r>
+        <w:rPr>
+          <w:color w:val="00B050"/>
+        </w:rPr>
+        <w:t>VVVVVVVVVVVVVVVVVVVVVVVVVVVVVVVVVVVVVVVVVVVVVVVV</w:t>
       </w:r>
     </w:p>
     <w:p>
@@ -4479,7 +4517,7 @@
       </w:pPr>
       <w:r>
         <w:pict w14:anchorId="2FBA2B1D">
-          <v:rect id="_x0000_i1157" style="width:0;height:1.5pt" o:hralign="center" o:hrstd="t" o:hr="t" fillcolor="#a0a0a0" stroked="f"/>
+          <v:rect id="_x0000_i1025" style="width:0;height:1.5pt" o:hralign="center" o:hrstd="t" o:hr="t" fillcolor="#a0a0a0" stroked="f"/>
         </w:pict>
       </w:r>
     </w:p>
@@ -4623,7 +4661,7 @@
       </w:pPr>
       <w:r>
         <w:pict w14:anchorId="1414D473">
-          <v:rect id="_x0000_i1158" style="width:0;height:1.5pt" o:hralign="center" o:hrstd="t" o:hr="t" fillcolor="#a0a0a0" stroked="f"/>
+          <v:rect id="_x0000_i1026" style="width:0;height:1.5pt" o:hralign="center" o:hrstd="t" o:hr="t" fillcolor="#a0a0a0" stroked="f"/>
         </w:pict>
       </w:r>
     </w:p>
@@ -4769,7 +4807,7 @@
       </w:pPr>
       <w:r>
         <w:pict w14:anchorId="7E26FC3E">
-          <v:rect id="_x0000_i1159" style="width:0;height:1.5pt" o:hralign="center" o:hrstd="t" o:hr="t" fillcolor="#a0a0a0" stroked="f"/>
+          <v:rect id="_x0000_i1027" style="width:0;height:1.5pt" o:hralign="center" o:hrstd="t" o:hr="t" fillcolor="#a0a0a0" stroked="f"/>
         </w:pict>
       </w:r>
     </w:p>
@@ -4921,7 +4959,7 @@
       </w:pPr>
       <w:r>
         <w:pict w14:anchorId="38A7C6C4">
-          <v:rect id="_x0000_i1160" style="width:0;height:1.5pt" o:hralign="center" o:hrstd="t" o:hr="t" fillcolor="#a0a0a0" stroked="f"/>
+          <v:rect id="_x0000_i1028" style="width:0;height:1.5pt" o:hralign="center" o:hrstd="t" o:hr="t" fillcolor="#a0a0a0" stroked="f"/>
         </w:pict>
       </w:r>
     </w:p>
@@ -5159,7 +5197,7 @@
       </w:pPr>
       <w:r>
         <w:pict w14:anchorId="17812AF1">
-          <v:rect id="_x0000_i1161" style="width:0;height:1.5pt" o:hralign="center" o:hrstd="t" o:hr="t" fillcolor="#a0a0a0" stroked="f"/>
+          <v:rect id="_x0000_i1029" style="width:0;height:1.5pt" o:hralign="center" o:hrstd="t" o:hr="t" fillcolor="#a0a0a0" stroked="f"/>
         </w:pict>
       </w:r>
     </w:p>
@@ -5313,7 +5351,7 @@
       </w:pPr>
       <w:r>
         <w:pict w14:anchorId="51591BF1">
-          <v:rect id="_x0000_i1162" style="width:0;height:1.5pt" o:hralign="center" o:hrstd="t" o:hr="t" fillcolor="#a0a0a0" stroked="f"/>
+          <v:rect id="_x0000_i1030" style="width:0;height:1.5pt" o:hralign="center" o:hrstd="t" o:hr="t" fillcolor="#a0a0a0" stroked="f"/>
         </w:pict>
       </w:r>
     </w:p>
@@ -8280,6 +8318,7 @@
   <w:style w:type="character" w:default="1" w:styleId="DefaultParagraphFont">
     <w:name w:val="Default Paragraph Font"/>
     <w:uiPriority w:val="1"/>
+    <w:semiHidden/>
     <w:unhideWhenUsed/>
   </w:style>
   <w:style w:type="table" w:default="1" w:styleId="TableNormal">

</xml_diff>